<commit_message>
Added Factory Method Sequence Diagram to word file
</commit_message>
<xml_diff>
--- a/‏‏B16 Ex02 Sapir 201028867 Bar 200959286.docx
+++ b/‏‏B16 Ex02 Sapir 201028867 Bar 200959286.docx
@@ -6,6 +6,7 @@
       <w:pPr>
         <w:pStyle w:val="3"/>
         <w:rPr>
+          <w:rFonts w:hint="cs"/>
           <w:rtl/>
         </w:rPr>
       </w:pPr>
@@ -93,16 +94,22 @@
         </w:numPr>
         <w:spacing w:after="0" w:line="240" w:lineRule="auto"/>
         <w:ind w:right="-426"/>
-        <w:rPr>
-          <w:rFonts w:hint="cs"/>
-        </w:rPr>
-      </w:pPr>
-      <w:r>
-        <w:rPr>
-          <w:rFonts w:hint="cs"/>
-          <w:rtl/>
-        </w:rPr>
-        <w:t>חלון עריכת תמונה אשר מאפשר שימוש בפילטרים גרפיים מובנים ויצירת פילט</w:t>
+      </w:pPr>
+      <w:r>
+        <w:rPr>
+          <w:rFonts w:hint="cs"/>
+          <w:rtl/>
+        </w:rPr>
+        <w:t xml:space="preserve">חלון עריכת תמונה </w:t>
+      </w:r>
+      <w:bookmarkStart w:id="0" w:name="_GoBack"/>
+      <w:bookmarkEnd w:id="0"/>
+      <w:r>
+        <w:rPr>
+          <w:rFonts w:hint="cs"/>
+          <w:rtl/>
+        </w:rPr>
+        <w:t>אשר מאפשר שימוש בפילטרים גרפיים מובנים ויצירת פילט</w:t>
       </w:r>
       <w:r>
         <w:rPr>
@@ -177,9 +184,6 @@
       <w:pPr>
         <w:spacing w:after="0" w:line="240" w:lineRule="auto"/>
         <w:ind w:right="720"/>
-        <w:rPr>
-          <w:rFonts w:hint="cs"/>
-        </w:rPr>
       </w:pPr>
     </w:p>
     <w:p>
@@ -187,7 +191,6 @@
         <w:spacing w:after="0" w:line="240" w:lineRule="auto"/>
         <w:ind w:right="720"/>
         <w:rPr>
-          <w:rFonts w:hint="cs"/>
           <w:rtl/>
         </w:rPr>
       </w:pPr>
@@ -291,7 +294,6 @@
         <w:spacing w:after="0" w:line="240" w:lineRule="auto"/>
         <w:ind w:right="720"/>
         <w:rPr>
-          <w:rFonts w:hint="cs"/>
           <w:rtl/>
         </w:rPr>
       </w:pPr>
@@ -301,7 +303,6 @@
         <w:spacing w:after="0" w:line="240" w:lineRule="auto"/>
         <w:ind w:right="720"/>
         <w:rPr>
-          <w:rFonts w:hint="cs"/>
           <w:rtl/>
         </w:rPr>
       </w:pPr>
@@ -459,7 +460,6 @@
       <w:pPr>
         <w:pStyle w:val="3"/>
         <w:rPr>
-          <w:rFonts w:hint="cs"/>
           <w:rtl/>
         </w:rPr>
       </w:pPr>
@@ -586,30 +586,41 @@
         <w:spacing w:after="0" w:line="240" w:lineRule="auto"/>
         <w:ind w:right="720"/>
         <w:rPr>
-          <w:rFonts w:hint="cs"/>
-          <w:rtl/>
-        </w:rPr>
-      </w:pPr>
-      <w:r>
-        <w:rPr>
-          <w:rFonts w:hint="cs"/>
-          <w:rtl/>
-        </w:rPr>
-        <w:t>הפונקציה הסטטית</w:t>
-      </w:r>
-      <w:r>
-        <w:rPr>
-          <w:rFonts w:hint="cs"/>
-          <w:rtl/>
-        </w:rPr>
+          <w:rtl/>
+        </w:rPr>
+      </w:pPr>
+      <w:r>
+        <w:rPr>
+          <w:rFonts w:hint="cs"/>
+          <w:rtl/>
+        </w:rPr>
+        <w:t xml:space="preserve">הפונקציה הסטטית </w:t>
+      </w:r>
+      <w:r>
         <w:t xml:space="preserve"> </w:t>
       </w:r>
-      <w:r>
+      <w:proofErr w:type="spellStart"/>
+      <w:r>
+        <w:t>CreateLanguageCompatibleAdditionalPageInfoForm</w:t>
+      </w:r>
+      <w:proofErr w:type="spellEnd"/>
+      <w:r>
+        <w:rPr>
+          <w:rFonts w:hint="cs"/>
+          <w:rtl/>
+        </w:rPr>
+        <w:t xml:space="preserve"> במחלקת הבסיס של המשפחה הפולימורפית</w:t>
+      </w:r>
+      <w:r>
+        <w:rPr>
+          <w:rFonts w:hint="cs"/>
+          <w:rtl/>
+        </w:rPr>
         <w:t xml:space="preserve"> </w:t>
       </w:r>
       <w:proofErr w:type="spellStart"/>
       <w:r>
-        <w:t>CreateLanguageCompatibleAdditionalPageInfoForm</w:t>
+        <w:t>AdditionalPageInfoForm</w:t>
       </w:r>
       <w:proofErr w:type="spellEnd"/>
       <w:r>
@@ -617,38 +628,7 @@
           <w:rFonts w:hint="cs"/>
           <w:rtl/>
         </w:rPr>
-        <w:t xml:space="preserve"> במחלקת הבסיס של המשפחה הפולימורפית</w:t>
-      </w:r>
-      <w:r>
-        <w:rPr>
-          <w:rFonts w:hint="cs"/>
-          <w:rtl/>
-        </w:rPr>
-        <w:t xml:space="preserve"> </w:t>
-      </w:r>
-      <w:proofErr w:type="spellStart"/>
-      <w:r>
-        <w:t>AdditionalPageInfo</w:t>
-      </w:r>
-      <w:bookmarkStart w:id="0" w:name="_GoBack"/>
-      <w:bookmarkEnd w:id="0"/>
-      <w:r>
-        <w:t>Form</w:t>
-      </w:r>
-      <w:proofErr w:type="spellEnd"/>
-      <w:r>
-        <w:rPr>
-          <w:rFonts w:hint="cs"/>
-          <w:rtl/>
-        </w:rPr>
-        <w:t xml:space="preserve"> בודקת את שפת הע</w:t>
-      </w:r>
-      <w:r>
-        <w:rPr>
-          <w:rFonts w:hint="cs"/>
-          <w:rtl/>
-        </w:rPr>
-        <w:t>מוד</w:t>
+        <w:t xml:space="preserve"> בודקת את שפת העמוד</w:t>
       </w:r>
       <w:r>
         <w:rPr>
@@ -745,51 +725,65 @@
     <w:p>
       <w:pPr>
         <w:spacing w:after="0" w:line="240" w:lineRule="auto"/>
-        <w:ind w:right="720"/>
-        <w:rPr>
-          <w:rtl/>
-        </w:rPr>
-      </w:pPr>
-      <w:r>
-        <w:rPr>
-          <w:rFonts w:hint="cs"/>
-          <w:rtl/>
-        </w:rPr>
-        <w:t>[</w:t>
-      </w:r>
-      <w:r>
-        <w:t>sequence diagram</w:t>
-      </w:r>
-      <w:r>
-        <w:rPr>
-          <w:rFonts w:hint="cs"/>
-          <w:rtl/>
-        </w:rPr>
-        <w:t xml:space="preserve"> שמציגה את התהליך שקשור לתבנית</w:t>
-      </w:r>
-      <w:r>
-        <w:rPr>
-          <w:rFonts w:hint="cs"/>
-          <w:rtl/>
-        </w:rPr>
-        <w:t xml:space="preserve"> והאינטראקציה בין המחלקות</w:t>
-      </w:r>
-      <w:r>
-        <w:rPr>
-          <w:rFonts w:hint="cs"/>
-          <w:rtl/>
-        </w:rPr>
-        <w:t>]</w:t>
-      </w:r>
-    </w:p>
-    <w:p>
-      <w:pPr>
-        <w:spacing w:after="0" w:line="240" w:lineRule="auto"/>
-        <w:ind w:right="720"/>
-        <w:rPr>
-          <w:rtl/>
-        </w:rPr>
-      </w:pPr>
+        <w:ind w:left="-1759" w:right="720"/>
+        <w:rPr>
+          <w:rtl/>
+        </w:rPr>
+      </w:pPr>
+      <w:r>
+        <w:rPr>
+          <w:rFonts w:hint="cs"/>
+          <w:noProof/>
+        </w:rPr>
+        <w:drawing>
+          <wp:inline distT="0" distB="0" distL="0" distR="0">
+            <wp:extent cx="7472106" cy="3256379"/>
+            <wp:effectExtent l="0" t="0" r="0" b="1270"/>
+            <wp:docPr id="6" name="תמונה 6"/>
+            <wp:cNvGraphicFramePr>
+              <a:graphicFrameLocks xmlns:a="http://schemas.openxmlformats.org/drawingml/2006/main" noChangeAspect="1"/>
+            </wp:cNvGraphicFramePr>
+            <a:graphic xmlns:a="http://schemas.openxmlformats.org/drawingml/2006/main">
+              <a:graphicData uri="http://schemas.openxmlformats.org/drawingml/2006/picture">
+                <pic:pic xmlns:pic="http://schemas.openxmlformats.org/drawingml/2006/picture">
+                  <pic:nvPicPr>
+                    <pic:cNvPr id="0" name="Picture 1"/>
+                    <pic:cNvPicPr>
+                      <a:picLocks noChangeAspect="1" noChangeArrowheads="1"/>
+                    </pic:cNvPicPr>
+                  </pic:nvPicPr>
+                  <pic:blipFill>
+                    <a:blip r:embed="rId10">
+                      <a:extLst>
+                        <a:ext uri="{28A0092B-C50C-407E-A947-70E740481C1C}">
+                          <a14:useLocalDpi xmlns:a14="http://schemas.microsoft.com/office/drawing/2010/main" val="0"/>
+                        </a:ext>
+                      </a:extLst>
+                    </a:blip>
+                    <a:srcRect/>
+                    <a:stretch>
+                      <a:fillRect/>
+                    </a:stretch>
+                  </pic:blipFill>
+                  <pic:spPr bwMode="auto">
+                    <a:xfrm>
+                      <a:off x="0" y="0"/>
+                      <a:ext cx="7474834" cy="3257568"/>
+                    </a:xfrm>
+                    <a:prstGeom prst="rect">
+                      <a:avLst/>
+                    </a:prstGeom>
+                    <a:noFill/>
+                    <a:ln>
+                      <a:noFill/>
+                    </a:ln>
+                  </pic:spPr>
+                </pic:pic>
+              </a:graphicData>
+            </a:graphic>
+          </wp:inline>
+        </w:drawing>
+      </w:r>
     </w:p>
     <w:p>
       <w:pPr>
@@ -1432,8 +1426,8 @@
       </w:pPr>
     </w:p>
     <w:sectPr>
-      <w:headerReference w:type="default" r:id="rId10"/>
-      <w:footerReference w:type="default" r:id="rId11"/>
+      <w:headerReference w:type="default" r:id="rId11"/>
+      <w:footerReference w:type="default" r:id="rId12"/>
       <w:pgSz w:w="11906" w:h="16838"/>
       <w:pgMar w:top="825" w:right="1800" w:bottom="426" w:left="1800" w:header="142" w:footer="271" w:gutter="0"/>
       <w:cols w:space="708"/>
@@ -5619,7 +5613,7 @@
 </file>
 
 <file path=customXml/itemProps2.xml><?xml version="1.0" encoding="utf-8"?>
-<ds:datastoreItem xmlns:ds="http://schemas.openxmlformats.org/officeDocument/2006/customXml" ds:itemID="{60F269EE-DABE-48EB-AE45-04A4012B0205}">
+<ds:datastoreItem xmlns:ds="http://schemas.openxmlformats.org/officeDocument/2006/customXml" ds:itemID="{829AE632-28BB-47F5-8C44-28CEE3A85A36}">
   <ds:schemaRefs>
     <ds:schemaRef ds:uri="http://schemas.openxmlformats.org/officeDocument/2006/bibliography"/>
   </ds:schemaRefs>

</xml_diff>